<commit_message>
parse to tree working
</commit_message>
<xml_diff>
--- a/FrlUtils.Tests/TestData/treeParseTest.docx
+++ b/FrlUtils.Tests/TestData/treeParseTest.docx
@@ -17,6 +17,9 @@
       <w:r>
         <w:t>Level 1</w:t>
       </w:r>
+      <w:r>
+        <w:t xml:space="preserve"> FIRST</w:t>
+      </w:r>
     </w:p>
     <w:p>
       <w:pPr>
@@ -25,6 +28,9 @@
       <w:r>
         <w:t>Level 2</w:t>
       </w:r>
+      <w:r>
+        <w:t xml:space="preserve"> A</w:t>
+      </w:r>
     </w:p>
     <w:p>
       <w:pPr>
@@ -33,6 +39,9 @@
       <w:r>
         <w:t>Level 2</w:t>
       </w:r>
+      <w:r>
+        <w:t xml:space="preserve"> B</w:t>
+      </w:r>
     </w:p>
     <w:p>
       <w:pPr>
@@ -41,6 +50,9 @@
       <w:r>
         <w:t>Level 1</w:t>
       </w:r>
+      <w:r>
+        <w:t xml:space="preserve"> SECOND</w:t>
+      </w:r>
     </w:p>
     <w:p>
       <w:pPr>
@@ -49,6 +61,17 @@
       <w:r>
         <w:t>Level 2</w:t>
       </w:r>
+      <w:r>
+        <w:t xml:space="preserve"> C</w:t>
+      </w:r>
+    </w:p>
+    <w:p>
+      <w:pPr>
+        <w:pStyle w:val="LV3"/>
+      </w:pPr>
+      <w:r>
+        <w:t>Level 3 X</w:t>
+      </w:r>
     </w:p>
     <w:p>
       <w:pPr>
@@ -57,6 +80,9 @@
       <w:r>
         <w:t>Level 2</w:t>
       </w:r>
+      <w:r>
+        <w:t xml:space="preserve"> D</w:t>
+      </w:r>
     </w:p>
     <w:p>
       <w:pPr>
@@ -64,6 +90,17 @@
       </w:pPr>
       <w:r>
         <w:t>Level 3</w:t>
+      </w:r>
+      <w:r>
+        <w:t xml:space="preserve"> A</w:t>
+      </w:r>
+    </w:p>
+    <w:p>
+      <w:pPr>
+        <w:pStyle w:val="LV3"/>
+      </w:pPr>
+      <w:r>
+        <w:t>Level 3 B</w:t>
       </w:r>
     </w:p>
     <w:sectPr>

</xml_diff>